<commit_message>
day 3 notes updated
</commit_message>
<xml_diff>
--- a/FSD - Foundations of Front-end Development/FSD - Foundations of Front-end Development - Day 3 - 27-01-2026.docx
+++ b/FSD - Foundations of Front-end Development/FSD - Foundations of Front-end Development - Day 3 - 27-01-2026.docx
@@ -22,6 +22,27 @@
           <w:lang w:val="en-US"/>
         </w:rPr>
       </w:pPr>
+      <w:proofErr w:type="gramStart"/>
+      <w:r>
+        <w:rPr>
+          <w:lang w:val="en-US"/>
+        </w:rPr>
+        <w:t>Objective :</w:t>
+      </w:r>
+      <w:proofErr w:type="gramEnd"/>
+      <w:r>
+        <w:rPr>
+          <w:lang w:val="en-US"/>
+        </w:rPr>
+        <w:t xml:space="preserve"> sharing the data between one team to another team. </w:t>
+      </w:r>
+    </w:p>
+    <w:p>
+      <w:pPr>
+        <w:rPr>
+          <w:lang w:val="en-US"/>
+        </w:rPr>
+      </w:pPr>
       <w:r>
         <w:rPr>
           <w:lang w:val="en-US"/>
@@ -224,6 +245,7 @@
           <w:lang w:val="en-US"/>
         </w:rPr>
       </w:pPr>
+      <w:proofErr w:type="gramStart"/>
       <w:r>
         <w:rPr>
           <w:highlight w:val="yellow"/>
@@ -235,7 +257,42 @@
         <w:rPr>
           <w:lang w:val="en-US"/>
         </w:rPr>
-        <w:t xml:space="preserve"> : git fork help us to make public repository copy in you remote repository provider </w:t>
+        <w:t xml:space="preserve"> :</w:t>
+      </w:r>
+      <w:proofErr w:type="gramEnd"/>
+      <w:r>
+        <w:rPr>
+          <w:lang w:val="en-US"/>
+        </w:rPr>
+        <w:t xml:space="preserve"> git fork </w:t>
+      </w:r>
+      <w:proofErr w:type="gramStart"/>
+      <w:r>
+        <w:rPr>
+          <w:lang w:val="en-US"/>
+        </w:rPr>
+        <w:t>help</w:t>
+      </w:r>
+      <w:proofErr w:type="gramEnd"/>
+      <w:r>
+        <w:rPr>
+          <w:lang w:val="en-US"/>
+        </w:rPr>
+        <w:t xml:space="preserve"> us to make public repository copy in </w:t>
+      </w:r>
+      <w:proofErr w:type="gramStart"/>
+      <w:r>
+        <w:rPr>
+          <w:lang w:val="en-US"/>
+        </w:rPr>
+        <w:t>you</w:t>
+      </w:r>
+      <w:proofErr w:type="gramEnd"/>
+      <w:r>
+        <w:rPr>
+          <w:lang w:val="en-US"/>
+        </w:rPr>
+        <w:t xml:space="preserve"> remote repository provider </w:t>
       </w:r>
       <w:proofErr w:type="spellStart"/>
       <w:r>
@@ -249,7 +306,53 @@
         <w:rPr>
           <w:lang w:val="en-US"/>
         </w:rPr>
-        <w:t xml:space="preserve"> git. Once you fork. You can clone as well as pull and after any changes can ca push that code in your fork copied in remote repositories. </w:t>
+        <w:t xml:space="preserve"> </w:t>
+      </w:r>
+      <w:proofErr w:type="spellStart"/>
+      <w:r>
+        <w:rPr>
+          <w:lang w:val="en-US"/>
+        </w:rPr>
+        <w:t>git</w:t>
+      </w:r>
+      <w:r>
+        <w:rPr>
+          <w:lang w:val="en-US"/>
+        </w:rPr>
+        <w:t>hub</w:t>
+      </w:r>
+      <w:proofErr w:type="spellEnd"/>
+      <w:r>
+        <w:rPr>
+          <w:lang w:val="en-US"/>
+        </w:rPr>
+        <w:t xml:space="preserve"> or any remote repository</w:t>
+      </w:r>
+      <w:r>
+        <w:rPr>
+          <w:lang w:val="en-US"/>
+        </w:rPr>
+        <w:t xml:space="preserve">. Once you fork. You can clone as well as pull and after any changes can </w:t>
+      </w:r>
+      <w:proofErr w:type="spellStart"/>
+      <w:r>
+        <w:rPr>
+          <w:lang w:val="en-US"/>
+        </w:rPr>
+        <w:t>ca</w:t>
+      </w:r>
+      <w:r>
+        <w:rPr>
+          <w:lang w:val="en-US"/>
+        </w:rPr>
+        <w:t>n</w:t>
+      </w:r>
+      <w:proofErr w:type="spellEnd"/>
+      <w:r>
+        <w:rPr>
+          <w:lang w:val="en-US"/>
+        </w:rPr>
+        <w:t xml:space="preserve"> push that code in your fork copied in remote repositories. </w:t>
       </w:r>
     </w:p>
     <w:p>
@@ -423,6 +526,223 @@
         <w:t>folderName</w:t>
       </w:r>
       <w:proofErr w:type="spellEnd"/>
+    </w:p>
+    <w:p>
+      <w:pPr>
+        <w:pStyle w:val="ListParagraph"/>
+        <w:rPr>
+          <w:lang w:val="en-US"/>
+        </w:rPr>
+      </w:pPr>
+    </w:p>
+    <w:p>
+      <w:pPr>
+        <w:pStyle w:val="ListParagraph"/>
+        <w:rPr>
+          <w:lang w:val="en-US"/>
+        </w:rPr>
+      </w:pPr>
+      <w:r>
+        <w:rPr>
+          <w:lang w:val="en-US"/>
+        </w:rPr>
+        <w:t xml:space="preserve">if you want to download any new changes done in remote repository by owner. Then you need to run the command as </w:t>
+      </w:r>
+    </w:p>
+    <w:p>
+      <w:pPr>
+        <w:pStyle w:val="ListParagraph"/>
+        <w:rPr>
+          <w:lang w:val="en-US"/>
+        </w:rPr>
+      </w:pPr>
+      <w:r>
+        <w:rPr>
+          <w:highlight w:val="yellow"/>
+          <w:lang w:val="en-US"/>
+        </w:rPr>
+        <w:t xml:space="preserve">git </w:t>
+      </w:r>
+      <w:proofErr w:type="gramStart"/>
+      <w:r>
+        <w:rPr>
+          <w:highlight w:val="yellow"/>
+          <w:lang w:val="en-US"/>
+        </w:rPr>
+        <w:t>pull</w:t>
+      </w:r>
+      <w:proofErr w:type="gramEnd"/>
+    </w:p>
+    <w:p>
+      <w:pPr>
+        <w:pStyle w:val="ListParagraph"/>
+        <w:rPr>
+          <w:lang w:val="en-US"/>
+        </w:rPr>
+      </w:pPr>
+    </w:p>
+    <w:p>
+      <w:pPr>
+        <w:pStyle w:val="ListParagraph"/>
+        <w:rPr>
+          <w:lang w:val="en-US"/>
+        </w:rPr>
+      </w:pPr>
+      <w:r>
+        <w:rPr>
+          <w:lang w:val="en-US"/>
+        </w:rPr>
+        <w:lastRenderedPageBreak/>
+        <w:t xml:space="preserve">Please </w:t>
+      </w:r>
+      <w:proofErr w:type="gramStart"/>
+      <w:r>
+        <w:rPr>
+          <w:lang w:val="en-US"/>
+        </w:rPr>
+        <w:t>do</w:t>
+      </w:r>
+      <w:proofErr w:type="gramEnd"/>
+      <w:r>
+        <w:rPr>
+          <w:lang w:val="en-US"/>
+        </w:rPr>
+        <w:t xml:space="preserve"> some </w:t>
+      </w:r>
+      <w:proofErr w:type="gramStart"/>
+      <w:r>
+        <w:rPr>
+          <w:lang w:val="en-US"/>
+        </w:rPr>
+        <w:t>changes</w:t>
+      </w:r>
+      <w:proofErr w:type="gramEnd"/>
+      <w:r>
+        <w:rPr>
+          <w:lang w:val="en-US"/>
+        </w:rPr>
+        <w:t xml:space="preserve"> as create new file or delete file or update file in clone directory. </w:t>
+      </w:r>
+    </w:p>
+    <w:p>
+      <w:pPr>
+        <w:pStyle w:val="ListParagraph"/>
+        <w:rPr>
+          <w:lang w:val="en-US"/>
+        </w:rPr>
+      </w:pPr>
+      <w:r>
+        <w:rPr>
+          <w:lang w:val="en-US"/>
+        </w:rPr>
+        <w:t xml:space="preserve">Then check the status </w:t>
+      </w:r>
+    </w:p>
+    <w:p>
+      <w:pPr>
+        <w:pStyle w:val="ListParagraph"/>
+        <w:rPr>
+          <w:b/>
+          <w:bCs/>
+          <w:lang w:val="en-US"/>
+        </w:rPr>
+      </w:pPr>
+      <w:r>
+        <w:rPr>
+          <w:b/>
+          <w:bCs/>
+          <w:lang w:val="en-US"/>
+        </w:rPr>
+        <w:t>git status</w:t>
+      </w:r>
+    </w:p>
+    <w:p>
+      <w:pPr>
+        <w:pStyle w:val="ListParagraph"/>
+        <w:rPr>
+          <w:b/>
+          <w:bCs/>
+          <w:lang w:val="en-US"/>
+        </w:rPr>
+      </w:pPr>
+      <w:r>
+        <w:rPr>
+          <w:b/>
+          <w:bCs/>
+          <w:lang w:val="en-US"/>
+        </w:rPr>
+        <w:t xml:space="preserve">git </w:t>
+      </w:r>
+      <w:proofErr w:type="gramStart"/>
+      <w:r>
+        <w:rPr>
+          <w:b/>
+          <w:bCs/>
+          <w:lang w:val="en-US"/>
+        </w:rPr>
+        <w:t>add .</w:t>
+      </w:r>
+      <w:proofErr w:type="gramEnd"/>
+    </w:p>
+    <w:p>
+      <w:pPr>
+        <w:pStyle w:val="ListParagraph"/>
+        <w:rPr>
+          <w:lang w:val="en-US"/>
+        </w:rPr>
+      </w:pPr>
+      <w:r>
+        <w:rPr>
+          <w:lang w:val="en-US"/>
+        </w:rPr>
+        <w:t>git commit -m “message”</w:t>
+      </w:r>
+    </w:p>
+    <w:p>
+      <w:pPr>
+        <w:pStyle w:val="ListParagraph"/>
+        <w:rPr>
+          <w:lang w:val="en-US"/>
+        </w:rPr>
+      </w:pPr>
+      <w:r>
+        <w:rPr>
+          <w:highlight w:val="yellow"/>
+          <w:lang w:val="en-US"/>
+        </w:rPr>
+        <w:t>git push -u origin main</w:t>
+      </w:r>
+      <w:proofErr w:type="gramStart"/>
+      <w:r>
+        <w:rPr>
+          <w:highlight w:val="yellow"/>
+          <w:lang w:val="en-US"/>
+        </w:rPr>
+        <w:tab/>
+        <w:t>( error</w:t>
+      </w:r>
+      <w:proofErr w:type="gramEnd"/>
+      <w:r>
+        <w:rPr>
+          <w:highlight w:val="yellow"/>
+          <w:lang w:val="en-US"/>
+        </w:rPr>
+        <w:t>) you can’t push new change to remote repository because</w:t>
+      </w:r>
+      <w:r>
+        <w:rPr>
+          <w:lang w:val="en-US"/>
+        </w:rPr>
+        <w:t xml:space="preserve">. </w:t>
+      </w:r>
+    </w:p>
+    <w:p>
+      <w:pPr>
+        <w:pStyle w:val="ListParagraph"/>
+        <w:rPr>
+          <w:lang w:val="en-US"/>
+        </w:rPr>
+      </w:pPr>
     </w:p>
     <w:p>
       <w:pPr>

</xml_diff>